<commit_message>
feat(stage3): add presentation and report for stage 3
</commit_message>
<xml_diff>
--- a/project-group/stage3/report/report.docx
+++ b/project-group/stage3/report/report.docx
@@ -7,7 +7,7 @@
         <w:pStyle w:val="Title"/>
       </w:pPr>
       <w:r>
-        <w:t xml:space="preserve">Отчет по этапу 3 проекта</w:t>
+        <w:t xml:space="preserve">Исследование процессов плавления и затвердевания в малых кластерах</w:t>
       </w:r>
     </w:p>
     <w:p>
@@ -15,7 +15,7 @@
         <w:pStyle w:val="Subtitle"/>
       </w:pPr>
       <w:r>
-        <w:t xml:space="preserve">Комплексы программ</w:t>
+        <w:t xml:space="preserve">Этап 3: Комплексы программ</w:t>
       </w:r>
     </w:p>
     <w:p>
@@ -249,7 +249,16 @@
         <w:pStyle w:val="BodyText"/>
       </w:pPr>
       <w:r>
-        <w:t xml:space="preserve">Для исследования процессов плавления и затвердевания в кластерах применяются методы молекулярной динамики, позволяющие получить детальное представление о механизмах фазовых переходов на атомном уровне.</w:t>
+        <w:t xml:space="preserve">Для исследования процессов плавления и затвердевания в кластерах применяются методы молекулярной динамики, позволяющие получить детальное представление о механизмах фазовых переходов на атомном уровне</w:t>
+      </w:r>
+      <w:r>
+        <w:t xml:space="preserve"> </w:t>
+      </w:r>
+      <w:r>
+        <w:t xml:space="preserve">[1]</w:t>
+      </w:r>
+      <w:r>
+        <w:t xml:space="preserve">.</w:t>
       </w:r>
     </w:p>
     <w:bookmarkEnd w:id="22"/>
@@ -2984,7 +2993,7 @@
       </w:r>
     </w:p>
     <w:bookmarkEnd w:id="55"/>
-    <w:bookmarkStart w:id="57" w:name="список-литературы"/>
+    <w:bookmarkStart w:id="58" w:name="список-литературы"/>
     <w:p>
       <w:pPr>
         <w:pStyle w:val="Heading1"/>
@@ -2993,9 +3002,28 @@
         <w:t xml:space="preserve">Список литературы</w:t>
       </w:r>
     </w:p>
-    <w:bookmarkStart w:id="56" w:name="refs"/>
+    <w:bookmarkStart w:id="57" w:name="refs"/>
+    <w:bookmarkStart w:id="56" w:name="ref-medvedev2010"/>
+    <w:p>
+      <w:pPr>
+        <w:pStyle w:val="Bibliography"/>
+      </w:pPr>
+      <w:r>
+        <w:t xml:space="preserve">1.</w:t>
+      </w:r>
+      <w:r>
+        <w:t xml:space="preserve"> </w:t>
+      </w:r>
+      <w:r>
+        <w:t xml:space="preserve">	</w:t>
+      </w:r>
+      <w:r>
+        <w:t xml:space="preserve">Медведев Д.А. и др. Моделирование физических процессов и явлений на ПК. Новосибирск: Новосибирский государственный университет, 2010. С. 101.</w:t>
+      </w:r>
+    </w:p>
     <w:bookmarkEnd w:id="56"/>
     <w:bookmarkEnd w:id="57"/>
+    <w:bookmarkEnd w:id="58"/>
     <w:sectPr>
       <w:footnotePr>
         <w:numRestart w:val="eachSect"/>

</xml_diff>